<commit_message>
brochure updated with github project link
</commit_message>
<xml_diff>
--- a/brochure.docx
+++ b/brochure.docx
@@ -884,29 +884,7 @@
             <w:szCs w:val="24"/>
             <w14:ligatures w14:val="none"/>
           </w:rPr>
-          <w:t>Donation pla</w:t>
-        </w:r>
-        <w:r>
-          <w:rPr>
-            <w:rStyle w:val="Hyperlink"/>
-            <w:rFonts w:ascii="Times New Roman" w:eastAsia="Times New Roman" w:hAnsi="Times New Roman" w:cs="Times New Roman"/>
-            <w:kern w:val="0"/>
-            <w:sz w:val="24"/>
-            <w:szCs w:val="24"/>
-            <w14:ligatures w14:val="none"/>
-          </w:rPr>
-          <w:t>t</w:t>
-        </w:r>
-        <w:r>
-          <w:rPr>
-            <w:rStyle w:val="Hyperlink"/>
-            <w:rFonts w:ascii="Times New Roman" w:eastAsia="Times New Roman" w:hAnsi="Times New Roman" w:cs="Times New Roman"/>
-            <w:kern w:val="0"/>
-            <w:sz w:val="24"/>
-            <w:szCs w:val="24"/>
-            <w14:ligatures w14:val="none"/>
-          </w:rPr>
-          <w:t>form</w:t>
+          <w:t>Donation platform</w:t>
         </w:r>
       </w:hyperlink>
       <w:r>
@@ -959,29 +937,7 @@
             <w:szCs w:val="24"/>
             <w14:ligatures w14:val="none"/>
           </w:rPr>
-          <w:t>Share</w:t>
-        </w:r>
-        <w:r>
-          <w:rPr>
-            <w:rStyle w:val="Hyperlink"/>
-            <w:rFonts w:ascii="Times New Roman" w:eastAsia="Times New Roman" w:hAnsi="Times New Roman" w:cs="Times New Roman"/>
-            <w:kern w:val="0"/>
-            <w:sz w:val="24"/>
-            <w:szCs w:val="24"/>
-            <w14:ligatures w14:val="none"/>
-          </w:rPr>
-          <w:t xml:space="preserve"> </w:t>
-        </w:r>
-        <w:r>
-          <w:rPr>
-            <w:rStyle w:val="Hyperlink"/>
-            <w:rFonts w:ascii="Times New Roman" w:eastAsia="Times New Roman" w:hAnsi="Times New Roman" w:cs="Times New Roman"/>
-            <w:kern w:val="0"/>
-            <w:sz w:val="24"/>
-            <w:szCs w:val="24"/>
-            <w14:ligatures w14:val="none"/>
-          </w:rPr>
-          <w:t>your feedback</w:t>
+          <w:t>Share your feedback</w:t>
         </w:r>
       </w:hyperlink>
       <w:r>

</xml_diff>